<commit_message>
Indices finalizados y ultimos retoques
</commit_message>
<xml_diff>
--- a/05 - Capitulo III/CapituloIII.docx
+++ b/05 - Capitulo III/CapituloIII.docx
@@ -247,6 +247,8 @@
         </w:rPr>
         <w:t>”</w:t>
       </w:r>
+      <w:bookmarkStart w:id="0" w:name="_GoBack"/>
+      <w:bookmarkEnd w:id="0"/>
     </w:p>
     <w:p>
       <w:pPr>
@@ -326,7 +328,15 @@
           <w:rFonts w:ascii="Arial" w:hAnsi="Arial"/>
           <w:b w:val="0"/>
         </w:rPr>
-        <w:t>Es cuando los datos se recogen directamente de la realidad, por lo cual denominamos primarios, su valor radica en que permite cercioras de las verdades condiciones en que se han obtenido los datos, la cual facilita su revisión o modificación en caso de seguir dudas.</w:t>
+        <w:t>Es cuando los datos se recogen directamente de la realidad, por lo cual denominamos primarios, su valor radica en que permite cercioras de las verdades condiciones en que se han obtenido los datos, la cual facilita su revisión o modificación en caso de seguir dudas</w:t>
+      </w:r>
+      <w:proofErr w:type="gramStart"/>
+      <w:r>
+        <w:rPr>
+          <w:rFonts w:ascii="Arial" w:hAnsi="Arial"/>
+          <w:b w:val="0"/>
+        </w:rPr>
+        <w:t>.</w:t>
       </w:r>
       <w:r>
         <w:rPr>
@@ -339,7 +349,15 @@
           <w:rFonts w:ascii="Arial" w:hAnsi="Arial"/>
           <w:b w:val="0"/>
         </w:rPr>
-        <w:t>(P. 71)</w:t>
+        <w:t>(</w:t>
+      </w:r>
+      <w:proofErr w:type="gramEnd"/>
+      <w:r>
+        <w:rPr>
+          <w:rFonts w:ascii="Arial" w:hAnsi="Arial"/>
+          <w:b w:val="0"/>
+        </w:rPr>
+        <w:t>P. 71)</w:t>
       </w:r>
     </w:p>
     <w:p>
@@ -382,7 +400,15 @@
           <w:rFonts w:ascii="Arial" w:hAnsi="Arial"/>
           <w:b w:val="0"/>
         </w:rPr>
-        <w:t>La investigación de campo es aquella que consiste en la recolección directamente de los sujetos investigados, o de la realidad donde ocurren los hechos (datos primarios), sin manipular o controlar variable alguna, es decir, el investigador optime la información pero no altera las condiciones existentes.</w:t>
+        <w:t>La investigación de campo es aquella que consiste en la recolección directamente de los sujetos investigados, o de la realidad donde ocurren los hechos (datos primarios), sin manipular o controlar variable alguna, es decir, el investigador optime la información pero no altera las condiciones existentes</w:t>
+      </w:r>
+      <w:proofErr w:type="gramStart"/>
+      <w:r>
+        <w:rPr>
+          <w:rFonts w:ascii="Arial" w:hAnsi="Arial"/>
+          <w:b w:val="0"/>
+        </w:rPr>
+        <w:t>.</w:t>
       </w:r>
       <w:r>
         <w:rPr>
@@ -395,7 +421,15 @@
           <w:rFonts w:ascii="Arial" w:hAnsi="Arial"/>
           <w:b w:val="0"/>
         </w:rPr>
-        <w:t>(P.31)</w:t>
+        <w:t>(</w:t>
+      </w:r>
+      <w:proofErr w:type="gramEnd"/>
+      <w:r>
+        <w:rPr>
+          <w:rFonts w:ascii="Arial" w:hAnsi="Arial"/>
+          <w:b w:val="0"/>
+        </w:rPr>
+        <w:t>P.31)</w:t>
       </w:r>
     </w:p>
     <w:p>
@@ -438,7 +472,15 @@
           <w:rFonts w:ascii="Arial" w:hAnsi="Arial"/>
           <w:b w:val="0"/>
         </w:rPr>
-        <w:t>La investigación descriptiva es el estudio de los problemas con el propósito de ampliar el conocimiento de su naturaleza con apoyo principalmente, en trabajos previos, información y datos divulgados por medios impresos, audiovisuales o electrónicos.</w:t>
+        <w:t>La investigación descriptiva es el estudio de los problemas con el propósito de ampliar el conocimiento de su naturaleza con apoyo principalmente, en trabajos previos, información y datos divulgados por medios impresos, audiovisuales o electrónicos</w:t>
+      </w:r>
+      <w:proofErr w:type="gramStart"/>
+      <w:r>
+        <w:rPr>
+          <w:rFonts w:ascii="Arial" w:hAnsi="Arial"/>
+          <w:b w:val="0"/>
+        </w:rPr>
+        <w:t>.</w:t>
       </w:r>
       <w:r>
         <w:rPr>
@@ -451,57 +493,63 @@
           <w:rFonts w:ascii="Arial" w:hAnsi="Arial"/>
           <w:b w:val="0"/>
         </w:rPr>
-        <w:t>(P.15)</w:t>
-      </w:r>
-    </w:p>
-    <w:p>
-      <w:pPr>
-        <w:pStyle w:val="Arial"/>
-        <w:spacing w:after="0" w:line="360" w:lineRule="auto"/>
-        <w:ind w:right="49"/>
-        <w:jc w:val="both"/>
-        <w:rPr>
-          <w:rFonts w:ascii="Arial" w:hAnsi="Arial"/>
-          <w:b w:val="0"/>
-        </w:rPr>
-      </w:pPr>
-    </w:p>
-    <w:p>
-      <w:pPr>
-        <w:pStyle w:val="Arial"/>
-        <w:spacing w:after="0" w:line="360" w:lineRule="auto"/>
-        <w:ind w:right="49"/>
-        <w:jc w:val="both"/>
-        <w:rPr>
-          <w:rFonts w:ascii="Arial" w:hAnsi="Arial"/>
-          <w:b w:val="0"/>
-        </w:rPr>
-      </w:pPr>
-    </w:p>
-    <w:p>
-      <w:pPr>
-        <w:pStyle w:val="Arial"/>
-        <w:spacing w:after="0" w:line="360" w:lineRule="auto"/>
-        <w:ind w:right="49"/>
-        <w:jc w:val="both"/>
-        <w:rPr>
-          <w:rFonts w:ascii="Arial" w:hAnsi="Arial"/>
-          <w:b w:val="0"/>
-        </w:rPr>
-      </w:pPr>
-    </w:p>
-    <w:p>
-      <w:pPr>
-        <w:pStyle w:val="Arial"/>
-        <w:spacing w:after="0" w:line="360" w:lineRule="auto"/>
-        <w:ind w:right="49"/>
-        <w:jc w:val="both"/>
-        <w:rPr>
-          <w:rFonts w:ascii="Arial" w:hAnsi="Arial"/>
-        </w:rPr>
-      </w:pPr>
-      <w:bookmarkStart w:id="0" w:name="_GoBack"/>
-      <w:bookmarkEnd w:id="0"/>
+        <w:t>(</w:t>
+      </w:r>
+      <w:proofErr w:type="gramEnd"/>
+      <w:r>
+        <w:rPr>
+          <w:rFonts w:ascii="Arial" w:hAnsi="Arial"/>
+          <w:b w:val="0"/>
+        </w:rPr>
+        <w:t>P.15)</w:t>
+      </w:r>
+    </w:p>
+    <w:p>
+      <w:pPr>
+        <w:pStyle w:val="Arial"/>
+        <w:spacing w:after="0" w:line="360" w:lineRule="auto"/>
+        <w:ind w:right="49"/>
+        <w:jc w:val="both"/>
+        <w:rPr>
+          <w:rFonts w:ascii="Arial" w:hAnsi="Arial"/>
+          <w:b w:val="0"/>
+        </w:rPr>
+      </w:pPr>
+    </w:p>
+    <w:p>
+      <w:pPr>
+        <w:pStyle w:val="Arial"/>
+        <w:spacing w:after="0" w:line="360" w:lineRule="auto"/>
+        <w:ind w:right="49"/>
+        <w:jc w:val="both"/>
+        <w:rPr>
+          <w:rFonts w:ascii="Arial" w:hAnsi="Arial"/>
+          <w:b w:val="0"/>
+        </w:rPr>
+      </w:pPr>
+    </w:p>
+    <w:p>
+      <w:pPr>
+        <w:pStyle w:val="Arial"/>
+        <w:spacing w:after="0" w:line="360" w:lineRule="auto"/>
+        <w:ind w:right="49"/>
+        <w:jc w:val="both"/>
+        <w:rPr>
+          <w:rFonts w:ascii="Arial" w:hAnsi="Arial"/>
+          <w:b w:val="0"/>
+        </w:rPr>
+      </w:pPr>
+    </w:p>
+    <w:p>
+      <w:pPr>
+        <w:pStyle w:val="Arial"/>
+        <w:spacing w:after="0" w:line="360" w:lineRule="auto"/>
+        <w:ind w:right="49"/>
+        <w:jc w:val="both"/>
+        <w:rPr>
+          <w:rFonts w:ascii="Arial" w:hAnsi="Arial"/>
+        </w:rPr>
+      </w:pPr>
     </w:p>
     <w:p>
       <w:pPr>
@@ -560,7 +608,23 @@
           <w:b w:val="0"/>
         </w:rPr>
         <w:tab/>
-        <w:t>La línea de investigación por la cual se rige este trabajo de grado, desarrollo de un Sistema Web de Red Académica. Según Fraktalweb (2013) este término se define de la siguiente manera:</w:t>
+        <w:t xml:space="preserve">La línea de investigación por la cual se rige este trabajo de grado, desarrollo de un Sistema Web de Red Académica. Según </w:t>
+      </w:r>
+      <w:proofErr w:type="spellStart"/>
+      <w:r>
+        <w:rPr>
+          <w:rFonts w:ascii="Arial" w:hAnsi="Arial"/>
+          <w:b w:val="0"/>
+        </w:rPr>
+        <w:t>Fraktalweb</w:t>
+      </w:r>
+      <w:proofErr w:type="spellEnd"/>
+      <w:r>
+        <w:rPr>
+          <w:rFonts w:ascii="Arial" w:hAnsi="Arial"/>
+          <w:b w:val="0"/>
+        </w:rPr>
+        <w:t xml:space="preserve"> (2013) este término se define de la siguiente manera:</w:t>
       </w:r>
     </w:p>
     <w:p>
@@ -820,7 +884,23 @@
           <w:b w:val="0"/>
         </w:rPr>
         <w:tab/>
-        <w:t>Las técnicas para el análisis de la información tienen como objeto la organización, análisis e interpretación de los mismos, mediante los instrumentos diseñados y aplicados. Al respecto Ander-Egg (1998) señala que: el propósito del análisis es “Reseñar y comparar las observaciones llevadas a cabo y las demás informaciones obtenidas de tal forma que, sean materializados los resultados de la investigación con el fin de proporcionar respuestas a las interrogantes de la misma”.</w:t>
+        <w:t xml:space="preserve">Las técnicas para el análisis de la información tienen como objeto la organización, análisis e interpretación de los mismos, mediante los instrumentos diseñados y aplicados. Al respecto </w:t>
+      </w:r>
+      <w:proofErr w:type="spellStart"/>
+      <w:r>
+        <w:rPr>
+          <w:rFonts w:ascii="Arial" w:hAnsi="Arial"/>
+          <w:b w:val="0"/>
+        </w:rPr>
+        <w:t>Ander-Egg</w:t>
+      </w:r>
+      <w:proofErr w:type="spellEnd"/>
+      <w:r>
+        <w:rPr>
+          <w:rFonts w:ascii="Arial" w:hAnsi="Arial"/>
+          <w:b w:val="0"/>
+        </w:rPr>
+        <w:t xml:space="preserve"> (1998) señala que: el propósito del análisis es “Reseñar y comparar las observaciones llevadas a cabo y las demás informaciones obtenidas de tal forma que, sean materializados los resultados de la investigación con el fin de proporcionar respuestas a las interrogantes de la misma”.</w:t>
       </w:r>
     </w:p>
     <w:p>
@@ -1080,7 +1160,119 @@
           <w:b w:val="0"/>
         </w:rPr>
         <w:tab/>
-        <w:t>La metodología de una investigación consiste en una serie de pasos que se deben seguir, con el fin de llevar a cabo dicho proyecto para poder alcanzar el objetivo planteado y garantizar la solución del problema, donde cada fase tiene la posibilidad de ser una técnica o metodología. Para el desarrollo de esta investigación en particular, se utilizará la metodología OOHDM (Object Oriented Hypermedia Design Method) Método de diseño hipermedia orientado a objetos", dicha metodología fue creada por Daniel Schwabe, y Gustavo Rossi en el año de 1996.</w:t>
+        <w:t>La metodología de una investigación consiste en una serie de pasos que se deben seguir, con el fin de llevar a cabo dicho proyecto para poder alcanzar el objetivo planteado y garantizar la solución del problema, donde cada fase tiene la posibilidad de ser una técnica o metodología. Para el desarrollo de esta investigación en particular, se utilizará la metodología OOHDM (</w:t>
+      </w:r>
+      <w:proofErr w:type="spellStart"/>
+      <w:r>
+        <w:rPr>
+          <w:rFonts w:ascii="Arial" w:hAnsi="Arial"/>
+          <w:b w:val="0"/>
+        </w:rPr>
+        <w:t>Object</w:t>
+      </w:r>
+      <w:proofErr w:type="spellEnd"/>
+      <w:r>
+        <w:rPr>
+          <w:rFonts w:ascii="Arial" w:hAnsi="Arial"/>
+          <w:b w:val="0"/>
+        </w:rPr>
+        <w:t xml:space="preserve"> </w:t>
+      </w:r>
+      <w:proofErr w:type="spellStart"/>
+      <w:r>
+        <w:rPr>
+          <w:rFonts w:ascii="Arial" w:hAnsi="Arial"/>
+          <w:b w:val="0"/>
+        </w:rPr>
+        <w:t>Oriented</w:t>
+      </w:r>
+      <w:proofErr w:type="spellEnd"/>
+      <w:r>
+        <w:rPr>
+          <w:rFonts w:ascii="Arial" w:hAnsi="Arial"/>
+          <w:b w:val="0"/>
+        </w:rPr>
+        <w:t xml:space="preserve"> </w:t>
+      </w:r>
+      <w:proofErr w:type="spellStart"/>
+      <w:r>
+        <w:rPr>
+          <w:rFonts w:ascii="Arial" w:hAnsi="Arial"/>
+          <w:b w:val="0"/>
+        </w:rPr>
+        <w:t>Hypermedia</w:t>
+      </w:r>
+      <w:proofErr w:type="spellEnd"/>
+      <w:r>
+        <w:rPr>
+          <w:rFonts w:ascii="Arial" w:hAnsi="Arial"/>
+          <w:b w:val="0"/>
+        </w:rPr>
+        <w:t xml:space="preserve"> </w:t>
+      </w:r>
+      <w:proofErr w:type="spellStart"/>
+      <w:r>
+        <w:rPr>
+          <w:rFonts w:ascii="Arial" w:hAnsi="Arial"/>
+          <w:b w:val="0"/>
+        </w:rPr>
+        <w:t>Design</w:t>
+      </w:r>
+      <w:proofErr w:type="spellEnd"/>
+      <w:r>
+        <w:rPr>
+          <w:rFonts w:ascii="Arial" w:hAnsi="Arial"/>
+          <w:b w:val="0"/>
+        </w:rPr>
+        <w:t xml:space="preserve"> </w:t>
+      </w:r>
+      <w:proofErr w:type="spellStart"/>
+      <w:r>
+        <w:rPr>
+          <w:rFonts w:ascii="Arial" w:hAnsi="Arial"/>
+          <w:b w:val="0"/>
+        </w:rPr>
+        <w:t>Method</w:t>
+      </w:r>
+      <w:proofErr w:type="spellEnd"/>
+      <w:r>
+        <w:rPr>
+          <w:rFonts w:ascii="Arial" w:hAnsi="Arial"/>
+          <w:b w:val="0"/>
+        </w:rPr>
+        <w:t xml:space="preserve">) Método de diseño hipermedia orientado a objetos", dicha metodología fue creada por Daniel </w:t>
+      </w:r>
+      <w:proofErr w:type="spellStart"/>
+      <w:r>
+        <w:rPr>
+          <w:rFonts w:ascii="Arial" w:hAnsi="Arial"/>
+          <w:b w:val="0"/>
+        </w:rPr>
+        <w:t>Schwabe</w:t>
+      </w:r>
+      <w:proofErr w:type="spellEnd"/>
+      <w:r>
+        <w:rPr>
+          <w:rFonts w:ascii="Arial" w:hAnsi="Arial"/>
+          <w:b w:val="0"/>
+        </w:rPr>
+        <w:t xml:space="preserve">, y Gustavo </w:t>
+      </w:r>
+      <w:proofErr w:type="spellStart"/>
+      <w:r>
+        <w:rPr>
+          <w:rFonts w:ascii="Arial" w:hAnsi="Arial"/>
+          <w:b w:val="0"/>
+        </w:rPr>
+        <w:t>Rossi</w:t>
+      </w:r>
+      <w:proofErr w:type="spellEnd"/>
+      <w:r>
+        <w:rPr>
+          <w:rFonts w:ascii="Arial" w:hAnsi="Arial"/>
+          <w:b w:val="0"/>
+        </w:rPr>
+        <w:t xml:space="preserve"> en el año de 1996.</w:t>
       </w:r>
     </w:p>
     <w:p>
@@ -1151,7 +1343,87 @@
           <w:b w:val="0"/>
         </w:rPr>
         <w:tab/>
-        <w:t>La metodología OOHDM (Object Oriented Hypermedia Design Method) Método de diseño hipermedia orientado a objetos" cubre todo el ciclo de vida de este tipo de aplicaciones.</w:t>
+        <w:t>La metodología OOHDM (</w:t>
+      </w:r>
+      <w:proofErr w:type="spellStart"/>
+      <w:r>
+        <w:rPr>
+          <w:rFonts w:ascii="Arial" w:hAnsi="Arial"/>
+          <w:b w:val="0"/>
+        </w:rPr>
+        <w:t>Object</w:t>
+      </w:r>
+      <w:proofErr w:type="spellEnd"/>
+      <w:r>
+        <w:rPr>
+          <w:rFonts w:ascii="Arial" w:hAnsi="Arial"/>
+          <w:b w:val="0"/>
+        </w:rPr>
+        <w:t xml:space="preserve"> </w:t>
+      </w:r>
+      <w:proofErr w:type="spellStart"/>
+      <w:r>
+        <w:rPr>
+          <w:rFonts w:ascii="Arial" w:hAnsi="Arial"/>
+          <w:b w:val="0"/>
+        </w:rPr>
+        <w:t>Oriented</w:t>
+      </w:r>
+      <w:proofErr w:type="spellEnd"/>
+      <w:r>
+        <w:rPr>
+          <w:rFonts w:ascii="Arial" w:hAnsi="Arial"/>
+          <w:b w:val="0"/>
+        </w:rPr>
+        <w:t xml:space="preserve"> </w:t>
+      </w:r>
+      <w:proofErr w:type="spellStart"/>
+      <w:r>
+        <w:rPr>
+          <w:rFonts w:ascii="Arial" w:hAnsi="Arial"/>
+          <w:b w:val="0"/>
+        </w:rPr>
+        <w:t>Hypermedia</w:t>
+      </w:r>
+      <w:proofErr w:type="spellEnd"/>
+      <w:r>
+        <w:rPr>
+          <w:rFonts w:ascii="Arial" w:hAnsi="Arial"/>
+          <w:b w:val="0"/>
+        </w:rPr>
+        <w:t xml:space="preserve"> </w:t>
+      </w:r>
+      <w:proofErr w:type="spellStart"/>
+      <w:r>
+        <w:rPr>
+          <w:rFonts w:ascii="Arial" w:hAnsi="Arial"/>
+          <w:b w:val="0"/>
+        </w:rPr>
+        <w:t>Design</w:t>
+      </w:r>
+      <w:proofErr w:type="spellEnd"/>
+      <w:r>
+        <w:rPr>
+          <w:rFonts w:ascii="Arial" w:hAnsi="Arial"/>
+          <w:b w:val="0"/>
+        </w:rPr>
+        <w:t xml:space="preserve"> </w:t>
+      </w:r>
+      <w:proofErr w:type="spellStart"/>
+      <w:r>
+        <w:rPr>
+          <w:rFonts w:ascii="Arial" w:hAnsi="Arial"/>
+          <w:b w:val="0"/>
+        </w:rPr>
+        <w:t>Method</w:t>
+      </w:r>
+      <w:proofErr w:type="spellEnd"/>
+      <w:r>
+        <w:rPr>
+          <w:rFonts w:ascii="Arial" w:hAnsi="Arial"/>
+          <w:b w:val="0"/>
+        </w:rPr>
+        <w:t>) Método de diseño hipermedia orientado a objetos" cubre todo el ciclo de vida de este tipo de aplicaciones.</w:t>
       </w:r>
     </w:p>
     <w:p>
@@ -1893,7 +2165,39 @@
           <w:rFonts w:ascii="Arial" w:hAnsi="Arial"/>
           <w:b w:val="0"/>
         </w:rPr>
-        <w:t>MODELOS DE VISTAS ABSTRACTAS DE DATOS (ADVs): los modelos de los ADVs no son más que representaciones formales que se usan para mostrar:</w:t>
+        <w:t>MODELOS DE VISTAS ABSTRACTAS DE DATOS (</w:t>
+      </w:r>
+      <w:proofErr w:type="spellStart"/>
+      <w:r>
+        <w:rPr>
+          <w:rFonts w:ascii="Arial" w:hAnsi="Arial"/>
+          <w:b w:val="0"/>
+        </w:rPr>
+        <w:t>ADVs</w:t>
+      </w:r>
+      <w:proofErr w:type="spellEnd"/>
+      <w:r>
+        <w:rPr>
+          <w:rFonts w:ascii="Arial" w:hAnsi="Arial"/>
+          <w:b w:val="0"/>
+        </w:rPr>
+        <w:t xml:space="preserve">): los modelos de los </w:t>
+      </w:r>
+      <w:proofErr w:type="spellStart"/>
+      <w:r>
+        <w:rPr>
+          <w:rFonts w:ascii="Arial" w:hAnsi="Arial"/>
+          <w:b w:val="0"/>
+        </w:rPr>
+        <w:t>ADVs</w:t>
+      </w:r>
+      <w:proofErr w:type="spellEnd"/>
+      <w:r>
+        <w:rPr>
+          <w:rFonts w:ascii="Arial" w:hAnsi="Arial"/>
+          <w:b w:val="0"/>
+        </w:rPr>
+        <w:t xml:space="preserve"> no son más que representaciones formales que se usan para mostrar:</w:t>
       </w:r>
     </w:p>
     <w:p>
@@ -1963,7 +2267,39 @@
           <w:rFonts w:ascii="Arial" w:hAnsi="Arial"/>
           <w:b w:val="0"/>
         </w:rPr>
-        <w:t>La forma en que la aplicación reacciona a eventos externos, para ello se usan los ADVs-Charts. Los ADVs-Charts van a ser diagramas bastante similares a las máquinas de estados, es más en las últimas versiones de OOHDM se usan máquinas de esto. A través de ellas se puede indicar los eventos que afectan a una ADV y cómo ésta reacciona a ese elemento.</w:t>
+        <w:t xml:space="preserve">La forma en que la aplicación reacciona a eventos externos, para ello se usan los </w:t>
+      </w:r>
+      <w:proofErr w:type="spellStart"/>
+      <w:r>
+        <w:rPr>
+          <w:rFonts w:ascii="Arial" w:hAnsi="Arial"/>
+          <w:b w:val="0"/>
+        </w:rPr>
+        <w:t>ADVs</w:t>
+      </w:r>
+      <w:proofErr w:type="spellEnd"/>
+      <w:r>
+        <w:rPr>
+          <w:rFonts w:ascii="Arial" w:hAnsi="Arial"/>
+          <w:b w:val="0"/>
+        </w:rPr>
+        <w:t xml:space="preserve">-Charts. Los </w:t>
+      </w:r>
+      <w:proofErr w:type="spellStart"/>
+      <w:r>
+        <w:rPr>
+          <w:rFonts w:ascii="Arial" w:hAnsi="Arial"/>
+          <w:b w:val="0"/>
+        </w:rPr>
+        <w:t>ADVs</w:t>
+      </w:r>
+      <w:proofErr w:type="spellEnd"/>
+      <w:r>
+        <w:rPr>
+          <w:rFonts w:ascii="Arial" w:hAnsi="Arial"/>
+          <w:b w:val="0"/>
+        </w:rPr>
+        <w:t>-Charts van a ser diagramas bastante similares a las máquinas de estados, es más en las últimas versiones de OOHDM se usan máquinas de esto. A través de ellas se puede indicar los eventos que afectan a una ADV y cómo ésta reacciona a ese elemento.</w:t>
       </w:r>
     </w:p>
     <w:p>
@@ -2044,6 +2380,9 @@
 <w:ftr xmlns:wpc="http://schemas.microsoft.com/office/word/2010/wordprocessingCanvas" xmlns:cx="http://schemas.microsoft.com/office/drawing/2014/chartex" xmlns:cx1="http://schemas.microsoft.com/office/drawing/2015/9/8/chartex" xmlns:mc="http://schemas.openxmlformats.org/markup-compatibility/2006" xmlns:o="urn:schemas-microsoft-com:office:office" xmlns:r="http://schemas.openxmlformats.org/officeDocument/2006/relationships" xmlns:m="http://schemas.openxmlformats.org/officeDocument/2006/math" xmlns:v="urn:schemas-microsoft-com:vml" xmlns:wp14="http://schemas.microsoft.com/office/word/2010/wordprocessingDrawing" xmlns:wp="http://schemas.openxmlformats.org/drawingml/2006/wordprocessingDrawing" xmlns:w10="urn:schemas-microsoft-com:office:word" xmlns:w="http://schemas.openxmlformats.org/wordprocessingml/2006/main" xmlns:w14="http://schemas.microsoft.com/office/word/2010/wordml" xmlns:w15="http://schemas.microsoft.com/office/word/2012/wordml" xmlns:w16se="http://schemas.microsoft.com/office/word/2015/wordml/symex" xmlns:wpg="http://schemas.microsoft.com/office/word/2010/wordprocessingGroup" xmlns:wpi="http://schemas.microsoft.com/office/word/2010/wordprocessingInk" xmlns:wne="http://schemas.microsoft.com/office/word/2006/wordml" xmlns:wps="http://schemas.microsoft.com/office/word/2010/wordprocessingShape" mc:Ignorable="w14 w15 w16se wp14">
   <w:sdt>
     <w:sdtPr>
+      <w:rPr>
+        <w:color w:val="595959" w:themeColor="text1" w:themeTint="A6"/>
+      </w:rPr>
       <w:id w:val="-1177966853"/>
       <w:docPartObj>
         <w:docPartGallery w:val="Page Numbers (Bottom of Page)"/>
@@ -2053,6 +2392,7 @@
     <w:sdtEndPr>
       <w:rPr>
         <w:rFonts w:ascii="Arial" w:hAnsi="Arial" w:cs="Arial"/>
+        <w:color w:val="595959" w:themeColor="text1" w:themeTint="A6"/>
       </w:rPr>
     </w:sdtEndPr>
     <w:sdtContent>
@@ -2062,23 +2402,27 @@
           <w:jc w:val="right"/>
           <w:rPr>
             <w:rFonts w:ascii="Arial" w:hAnsi="Arial" w:cs="Arial"/>
+            <w:color w:val="595959" w:themeColor="text1" w:themeTint="A6"/>
           </w:rPr>
         </w:pPr>
         <w:r>
           <w:rPr>
             <w:rFonts w:ascii="Arial" w:hAnsi="Arial" w:cs="Arial"/>
+            <w:color w:val="595959" w:themeColor="text1" w:themeTint="A6"/>
           </w:rPr>
           <w:fldChar w:fldCharType="begin"/>
         </w:r>
         <w:r>
           <w:rPr>
             <w:rFonts w:ascii="Arial" w:hAnsi="Arial" w:cs="Arial"/>
+            <w:color w:val="595959" w:themeColor="text1" w:themeTint="A6"/>
           </w:rPr>
           <w:instrText>PAGE   \* MERGEFORMAT</w:instrText>
         </w:r>
         <w:r>
           <w:rPr>
             <w:rFonts w:ascii="Arial" w:hAnsi="Arial" w:cs="Arial"/>
+            <w:color w:val="595959" w:themeColor="text1" w:themeTint="A6"/>
           </w:rPr>
           <w:fldChar w:fldCharType="separate"/>
         </w:r>
@@ -2086,12 +2430,14 @@
           <w:rPr>
             <w:rFonts w:ascii="Arial" w:hAnsi="Arial" w:cs="Arial"/>
             <w:noProof/>
+            <w:color w:val="595959" w:themeColor="text1" w:themeTint="A6"/>
           </w:rPr>
           <w:t>29</w:t>
         </w:r>
         <w:r>
           <w:rPr>
             <w:rFonts w:ascii="Arial" w:hAnsi="Arial" w:cs="Arial"/>
+            <w:color w:val="595959" w:themeColor="text1" w:themeTint="A6"/>
           </w:rPr>
           <w:fldChar w:fldCharType="end"/>
         </w:r>

</xml_diff>